<commit_message>
insert gantt with microsoft project
</commit_message>
<xml_diff>
--- a/School.docx
+++ b/School.docx
@@ -1,6 +1,6 @@
 
 <file path=word/document.xml><?xml version="1.0" encoding="utf-8"?>
-<w:document xmlns:wpc="http://schemas.microsoft.com/office/word/2010/wordprocessingCanvas" xmlns:cx="http://schemas.microsoft.com/office/drawing/2014/chartex" xmlns:cx1="http://schemas.microsoft.com/office/drawing/2015/9/8/chartex" xmlns:cx2="http://schemas.microsoft.com/office/drawing/2015/10/21/chartex" xmlns:cx3="http://schemas.microsoft.com/office/drawing/2016/5/9/chartex" xmlns:cx4="http://schemas.microsoft.com/office/drawing/2016/5/10/chartex" xmlns:cx5="http://schemas.microsoft.com/office/drawing/2016/5/11/chartex" xmlns:cx6="http://schemas.microsoft.com/office/drawing/2016/5/12/chartex" xmlns:cx7="http://schemas.microsoft.com/office/drawing/2016/5/13/chartex" xmlns:cx8="http://schemas.microsoft.com/office/drawing/2016/5/14/chartex" xmlns:mc="http://schemas.openxmlformats.org/markup-compatibility/2006" xmlns:aink="http://schemas.microsoft.com/office/drawing/2016/ink" xmlns:am3d="http://schemas.microsoft.com/office/drawing/2017/model3d" xmlns:o="urn:schemas-microsoft-com:office:office" xmlns:oel="http://schemas.microsoft.com/office/2019/extlst" xmlns:r="http://schemas.openxmlformats.org/officeDocument/2006/relationships" xmlns:m="http://schemas.openxmlformats.org/officeDocument/2006/math" xmlns:v="urn:schemas-microsoft-com:vml" xmlns:wp14="http://schemas.microsoft.com/office/word/2010/wordprocessingDrawing" xmlns:wp="http://schemas.openxmlformats.org/drawingml/2006/wordprocessingDrawing" xmlns:w10="urn:schemas-microsoft-com:office:word" xmlns:w="http://schemas.openxmlformats.org/wordprocessingml/2006/main" xmlns:w14="http://schemas.microsoft.com/office/word/2010/wordml" xmlns:w15="http://schemas.microsoft.com/office/word/2012/wordml" xmlns:w16cex="http://schemas.microsoft.com/office/word/2018/wordml/cex" xmlns:w16cid="http://schemas.microsoft.com/office/word/2016/wordml/cid" xmlns:w16="http://schemas.microsoft.com/office/word/2018/wordml" xmlns:w16sdtdh="http://schemas.microsoft.com/office/word/2020/wordml/sdtdatahash" xmlns:w16se="http://schemas.microsoft.com/office/word/2015/wordml/symex" xmlns:wpg="http://schemas.microsoft.com/office/word/2010/wordprocessingGroup" xmlns:wpi="http://schemas.microsoft.com/office/word/2010/wordprocessingInk" xmlns:wne="http://schemas.microsoft.com/office/word/2006/wordml" xmlns:wps="http://schemas.microsoft.com/office/word/2010/wordprocessingShape" mc:Ignorable="w14 w15 w16se w16cid w16 w16cex w16sdtdh wp14">
+<w:document xmlns:wpc="http://schemas.microsoft.com/office/word/2010/wordprocessingCanvas" xmlns:cx="http://schemas.microsoft.com/office/drawing/2014/chartex" xmlns:cx1="http://schemas.microsoft.com/office/drawing/2015/9/8/chartex" xmlns:cx2="http://schemas.microsoft.com/office/drawing/2015/10/21/chartex" xmlns:cx3="http://schemas.microsoft.com/office/drawing/2016/5/9/chartex" xmlns:cx4="http://schemas.microsoft.com/office/drawing/2016/5/10/chartex" xmlns:cx5="http://schemas.microsoft.com/office/drawing/2016/5/11/chartex" xmlns:cx6="http://schemas.microsoft.com/office/drawing/2016/5/12/chartex" xmlns:cx7="http://schemas.microsoft.com/office/drawing/2016/5/13/chartex" xmlns:cx8="http://schemas.microsoft.com/office/drawing/2016/5/14/chartex" xmlns:mc="http://schemas.openxmlformats.org/markup-compatibility/2006" xmlns:aink="http://schemas.microsoft.com/office/drawing/2016/ink" xmlns:am3d="http://schemas.microsoft.com/office/drawing/2017/model3d" xmlns:o="urn:schemas-microsoft-com:office:office" xmlns:r="http://schemas.openxmlformats.org/officeDocument/2006/relationships" xmlns:m="http://schemas.openxmlformats.org/officeDocument/2006/math" xmlns:v="urn:schemas-microsoft-com:vml" xmlns:wp14="http://schemas.microsoft.com/office/word/2010/wordprocessingDrawing" xmlns:wp="http://schemas.openxmlformats.org/drawingml/2006/wordprocessingDrawing" xmlns:w10="urn:schemas-microsoft-com:office:word" xmlns:w="http://schemas.openxmlformats.org/wordprocessingml/2006/main" xmlns:w14="http://schemas.microsoft.com/office/word/2010/wordml" xmlns:w15="http://schemas.microsoft.com/office/word/2012/wordml" xmlns:w16cex="http://schemas.microsoft.com/office/word/2018/wordml/cex" xmlns:w16cid="http://schemas.microsoft.com/office/word/2016/wordml/cid" xmlns:w16="http://schemas.microsoft.com/office/word/2018/wordml" xmlns:w16sdtdh="http://schemas.microsoft.com/office/word/2020/wordml/sdtdatahash" xmlns:w16se="http://schemas.microsoft.com/office/word/2015/wordml/symex" xmlns:wpg="http://schemas.microsoft.com/office/word/2010/wordprocessingGroup" xmlns:wpi="http://schemas.microsoft.com/office/word/2010/wordprocessingInk" xmlns:wne="http://schemas.microsoft.com/office/word/2006/wordml" xmlns:wps="http://schemas.microsoft.com/office/word/2010/wordprocessingShape" mc:Ignorable="w14 w15 w16se w16cid w16 w16cex w16sdtdh wp14">
   <w:body>
     <w:p>
       <w:pPr>
@@ -101,7 +101,16 @@
           <w:sz w:val="28"/>
           <w:szCs w:val="28"/>
         </w:rPr>
-        <w:t>В школе требуется вести учет успеваемости учащихся (выполнение планов) и хранить их анкетные данные. Ученики состоят в классах. Первичными документами являются учебные планы. Возможны зачисления учеников в класс, окончание школы и переводы между классами. Требуется формировать отчеты об успеваемости, и приложения к аттестату.</w:t>
+        <w:t xml:space="preserve">В школе требуется вести учет успеваемости учащихся (выполнение планов) и хранить их анкетные данные. Ученики состоят в классах. Первичными документами являются учебные </w:t>
+      </w:r>
+      <w:r>
+        <w:rPr>
+          <w:rFonts w:ascii="Times New Roman" w:hAnsi="Times New Roman" w:cs="Times New Roman"/>
+          <w:iCs/>
+          <w:sz w:val="28"/>
+          <w:szCs w:val="28"/>
+        </w:rPr>
+        <w:t>планы. Возможны зачисления учеников в класс, окончание школы и переводы между классами. Требуется формировать отчеты об успеваемости, и приложения к аттестату.</w:t>
       </w:r>
     </w:p>
     <w:p>
@@ -143,7 +152,15 @@
           <w:sz w:val="28"/>
           <w:szCs w:val="28"/>
         </w:rPr>
-        <w:t>: Учет успеваемости учащихся школы, хранение анкетных данных учащихся, формирование отчетов об успеваемости и приложений к аттестату.</w:t>
+        <w:t xml:space="preserve">: Учет успеваемости учащихся школы, хранение анкетных данных учащихся, </w:t>
+      </w:r>
+      <w:r>
+        <w:rPr>
+          <w:rFonts w:ascii="Times New Roman" w:hAnsi="Times New Roman" w:cs="Times New Roman"/>
+          <w:sz w:val="28"/>
+          <w:szCs w:val="28"/>
+        </w:rPr>
+        <w:t>формирование отчетов об успеваемости и приложений к аттестату.</w:t>
       </w:r>
     </w:p>
     <w:p>
@@ -2417,31 +2434,16 @@
           <w:sz w:val="28"/>
           <w:szCs w:val="28"/>
         </w:rPr>
-        <w:t>Пок</w:t>
+        <w:t>Пример</w:t>
       </w:r>
       <w:r>
         <w:rPr>
           <w:rFonts w:ascii="Times New Roman" w:hAnsi="Times New Roman" w:cs="Times New Roman"/>
           <w:sz w:val="28"/>
           <w:szCs w:val="28"/>
+          <w:lang w:val="en-US"/>
         </w:rPr>
-        <w:t>а</w:t>
-      </w:r>
-      <w:r>
-        <w:rPr>
-          <w:rFonts w:ascii="Times New Roman" w:hAnsi="Times New Roman" w:cs="Times New Roman"/>
-          <w:sz w:val="28"/>
-          <w:szCs w:val="28"/>
-        </w:rPr>
-        <w:t xml:space="preserve"> что э</w:t>
-      </w:r>
-      <w:r>
-        <w:rPr>
-          <w:rFonts w:ascii="Times New Roman" w:hAnsi="Times New Roman" w:cs="Times New Roman"/>
-          <w:sz w:val="28"/>
-          <w:szCs w:val="28"/>
-        </w:rPr>
-        <w:t xml:space="preserve">та диаграмма сделана в </w:t>
+        <w:t xml:space="preserve"> Microsoft </w:t>
       </w:r>
       <w:r>
         <w:rPr>
@@ -2457,13 +2459,14 @@
           <w:rFonts w:ascii="Times New Roman" w:hAnsi="Times New Roman" w:cs="Times New Roman"/>
           <w:sz w:val="28"/>
           <w:szCs w:val="28"/>
+          <w:lang w:val="en-US"/>
         </w:rPr>
-        <w:t xml:space="preserve">. </w:t>
+        <w:t>:</w:t>
       </w:r>
     </w:p>
     <w:tbl>
       <w:tblPr>
-        <w:tblW w:w="10268" w:type="dxa"/>
+        <w:tblW w:w="10526" w:type="dxa"/>
         <w:tblLook w:val="04A0" w:firstRow="1" w:lastRow="0" w:firstColumn="1" w:lastColumn="0" w:noHBand="0" w:noVBand="1"/>
       </w:tblPr>
       <w:tblGrid>
@@ -2481,7 +2484,7 @@
         </w:trPr>
         <w:tc>
           <w:tcPr>
-            <w:tcW w:w="968" w:type="dxa"/>
+            <w:tcW w:w="1176" w:type="dxa"/>
             <w:tcBorders>
               <w:top w:val="nil"/>
               <w:left w:val="nil"/>
@@ -2647,7 +2650,7 @@
         </w:tc>
         <w:tc>
           <w:tcPr>
-            <w:tcW w:w="1380" w:type="dxa"/>
+            <w:tcW w:w="1430" w:type="dxa"/>
             <w:tcBorders>
               <w:top w:val="single" w:sz="4" w:space="0" w:color="auto"/>
               <w:left w:val="nil"/>
@@ -2776,7 +2779,7 @@
         </w:trPr>
         <w:tc>
           <w:tcPr>
-            <w:tcW w:w="968" w:type="dxa"/>
+            <w:tcW w:w="1176" w:type="dxa"/>
             <w:tcBorders>
               <w:top w:val="nil"/>
               <w:left w:val="nil"/>
@@ -2945,7 +2948,7 @@
         </w:tc>
         <w:tc>
           <w:tcPr>
-            <w:tcW w:w="1380" w:type="dxa"/>
+            <w:tcW w:w="1430" w:type="dxa"/>
             <w:tcBorders>
               <w:top w:val="nil"/>
               <w:left w:val="nil"/>
@@ -3077,7 +3080,7 @@
         </w:trPr>
         <w:tc>
           <w:tcPr>
-            <w:tcW w:w="968" w:type="dxa"/>
+            <w:tcW w:w="1176" w:type="dxa"/>
             <w:tcBorders>
               <w:top w:val="nil"/>
               <w:left w:val="nil"/>
@@ -3238,7 +3241,7 @@
         </w:tc>
         <w:tc>
           <w:tcPr>
-            <w:tcW w:w="1380" w:type="dxa"/>
+            <w:tcW w:w="1430" w:type="dxa"/>
             <w:tcBorders>
               <w:top w:val="nil"/>
               <w:left w:val="nil"/>
@@ -3360,7 +3363,7 @@
         </w:trPr>
         <w:tc>
           <w:tcPr>
-            <w:tcW w:w="968" w:type="dxa"/>
+            <w:tcW w:w="1176" w:type="dxa"/>
             <w:tcBorders>
               <w:top w:val="nil"/>
               <w:left w:val="nil"/>
@@ -3521,7 +3524,7 @@
         </w:tc>
         <w:tc>
           <w:tcPr>
-            <w:tcW w:w="1380" w:type="dxa"/>
+            <w:tcW w:w="1430" w:type="dxa"/>
             <w:tcBorders>
               <w:top w:val="nil"/>
               <w:left w:val="nil"/>
@@ -3643,7 +3646,7 @@
         </w:trPr>
         <w:tc>
           <w:tcPr>
-            <w:tcW w:w="968" w:type="dxa"/>
+            <w:tcW w:w="1176" w:type="dxa"/>
             <w:tcBorders>
               <w:top w:val="nil"/>
               <w:left w:val="nil"/>
@@ -3804,7 +3807,7 @@
         </w:tc>
         <w:tc>
           <w:tcPr>
-            <w:tcW w:w="1380" w:type="dxa"/>
+            <w:tcW w:w="1430" w:type="dxa"/>
             <w:tcBorders>
               <w:top w:val="nil"/>
               <w:left w:val="nil"/>
@@ -3926,7 +3929,7 @@
         </w:trPr>
         <w:tc>
           <w:tcPr>
-            <w:tcW w:w="968" w:type="dxa"/>
+            <w:tcW w:w="1176" w:type="dxa"/>
             <w:tcBorders>
               <w:top w:val="nil"/>
               <w:left w:val="nil"/>
@@ -4084,7 +4087,7 @@
         </w:tc>
         <w:tc>
           <w:tcPr>
-            <w:tcW w:w="1380" w:type="dxa"/>
+            <w:tcW w:w="1430" w:type="dxa"/>
             <w:tcBorders>
               <w:top w:val="nil"/>
               <w:left w:val="nil"/>
@@ -4206,7 +4209,7 @@
         </w:trPr>
         <w:tc>
           <w:tcPr>
-            <w:tcW w:w="968" w:type="dxa"/>
+            <w:tcW w:w="1176" w:type="dxa"/>
             <w:tcBorders>
               <w:top w:val="nil"/>
               <w:left w:val="nil"/>
@@ -4364,7 +4367,7 @@
         </w:tc>
         <w:tc>
           <w:tcPr>
-            <w:tcW w:w="1380" w:type="dxa"/>
+            <w:tcW w:w="1430" w:type="dxa"/>
             <w:tcBorders>
               <w:top w:val="nil"/>
               <w:left w:val="nil"/>
@@ -4486,7 +4489,7 @@
         </w:trPr>
         <w:tc>
           <w:tcPr>
-            <w:tcW w:w="968" w:type="dxa"/>
+            <w:tcW w:w="1176" w:type="dxa"/>
             <w:tcBorders>
               <w:top w:val="nil"/>
               <w:left w:val="nil"/>
@@ -4644,7 +4647,7 @@
         </w:tc>
         <w:tc>
           <w:tcPr>
-            <w:tcW w:w="1380" w:type="dxa"/>
+            <w:tcW w:w="1430" w:type="dxa"/>
             <w:tcBorders>
               <w:top w:val="nil"/>
               <w:left w:val="nil"/>
@@ -4766,7 +4769,7 @@
         </w:trPr>
         <w:tc>
           <w:tcPr>
-            <w:tcW w:w="968" w:type="dxa"/>
+            <w:tcW w:w="1176" w:type="dxa"/>
             <w:tcBorders>
               <w:top w:val="nil"/>
               <w:left w:val="nil"/>
@@ -4927,7 +4930,7 @@
         </w:tc>
         <w:tc>
           <w:tcPr>
-            <w:tcW w:w="1380" w:type="dxa"/>
+            <w:tcW w:w="1430" w:type="dxa"/>
             <w:tcBorders>
               <w:top w:val="nil"/>
               <w:left w:val="nil"/>
@@ -5049,7 +5052,7 @@
         </w:trPr>
         <w:tc>
           <w:tcPr>
-            <w:tcW w:w="968" w:type="dxa"/>
+            <w:tcW w:w="1176" w:type="dxa"/>
             <w:tcBorders>
               <w:top w:val="nil"/>
               <w:left w:val="nil"/>
@@ -5165,7 +5168,7 @@
         </w:tc>
         <w:tc>
           <w:tcPr>
-            <w:tcW w:w="1380" w:type="dxa"/>
+            <w:tcW w:w="1430" w:type="dxa"/>
             <w:tcBorders>
               <w:top w:val="nil"/>
               <w:left w:val="nil"/>
@@ -5257,7 +5260,7 @@
         </w:trPr>
         <w:tc>
           <w:tcPr>
-            <w:tcW w:w="968" w:type="dxa"/>
+            <w:tcW w:w="1176" w:type="dxa"/>
             <w:tcBorders>
               <w:top w:val="nil"/>
               <w:left w:val="nil"/>
@@ -5476,7 +5479,7 @@
         </w:tc>
         <w:tc>
           <w:tcPr>
-            <w:tcW w:w="1380" w:type="dxa"/>
+            <w:tcW w:w="1430" w:type="dxa"/>
             <w:tcBorders>
               <w:top w:val="nil"/>
               <w:left w:val="nil"/>
@@ -5568,7 +5571,7 @@
         </w:trPr>
         <w:tc>
           <w:tcPr>
-            <w:tcW w:w="968" w:type="dxa"/>
+            <w:tcW w:w="1176" w:type="dxa"/>
             <w:tcBorders>
               <w:top w:val="nil"/>
               <w:left w:val="nil"/>
@@ -5684,7 +5687,7 @@
         </w:tc>
         <w:tc>
           <w:tcPr>
-            <w:tcW w:w="1380" w:type="dxa"/>
+            <w:tcW w:w="1430" w:type="dxa"/>
             <w:tcBorders>
               <w:top w:val="nil"/>
               <w:left w:val="nil"/>
@@ -5776,7 +5779,7 @@
         </w:trPr>
         <w:tc>
           <w:tcPr>
-            <w:tcW w:w="968" w:type="dxa"/>
+            <w:tcW w:w="1176" w:type="dxa"/>
             <w:tcBorders>
               <w:top w:val="nil"/>
               <w:left w:val="nil"/>
@@ -5892,7 +5895,7 @@
         </w:tc>
         <w:tc>
           <w:tcPr>
-            <w:tcW w:w="1380" w:type="dxa"/>
+            <w:tcW w:w="1430" w:type="dxa"/>
             <w:tcBorders>
               <w:top w:val="nil"/>
               <w:left w:val="nil"/>
@@ -5984,7 +5987,7 @@
         </w:trPr>
         <w:tc>
           <w:tcPr>
-            <w:tcW w:w="968" w:type="dxa"/>
+            <w:tcW w:w="1176" w:type="dxa"/>
             <w:tcBorders>
               <w:top w:val="nil"/>
               <w:left w:val="nil"/>
@@ -6100,7 +6103,7 @@
         </w:tc>
         <w:tc>
           <w:tcPr>
-            <w:tcW w:w="1380" w:type="dxa"/>
+            <w:tcW w:w="1430" w:type="dxa"/>
             <w:tcBorders>
               <w:top w:val="nil"/>
               <w:left w:val="nil"/>
@@ -6192,7 +6195,7 @@
         </w:trPr>
         <w:tc>
           <w:tcPr>
-            <w:tcW w:w="968" w:type="dxa"/>
+            <w:tcW w:w="1176" w:type="dxa"/>
             <w:tcBorders>
               <w:top w:val="nil"/>
               <w:left w:val="nil"/>
@@ -6308,7 +6311,7 @@
         </w:tc>
         <w:tc>
           <w:tcPr>
-            <w:tcW w:w="1380" w:type="dxa"/>
+            <w:tcW w:w="1430" w:type="dxa"/>
             <w:tcBorders>
               <w:top w:val="nil"/>
               <w:left w:val="nil"/>
@@ -6400,7 +6403,7 @@
         </w:trPr>
         <w:tc>
           <w:tcPr>
-            <w:tcW w:w="968" w:type="dxa"/>
+            <w:tcW w:w="1176" w:type="dxa"/>
             <w:tcBorders>
               <w:top w:val="nil"/>
               <w:left w:val="nil"/>
@@ -6516,7 +6519,7 @@
         </w:tc>
         <w:tc>
           <w:tcPr>
-            <w:tcW w:w="1380" w:type="dxa"/>
+            <w:tcW w:w="1430" w:type="dxa"/>
             <w:tcBorders>
               <w:top w:val="nil"/>
               <w:left w:val="nil"/>
@@ -6608,7 +6611,7 @@
         </w:trPr>
         <w:tc>
           <w:tcPr>
-            <w:tcW w:w="968" w:type="dxa"/>
+            <w:tcW w:w="1176" w:type="dxa"/>
             <w:tcBorders>
               <w:top w:val="nil"/>
               <w:left w:val="nil"/>
@@ -6724,7 +6727,7 @@
         </w:tc>
         <w:tc>
           <w:tcPr>
-            <w:tcW w:w="1380" w:type="dxa"/>
+            <w:tcW w:w="1430" w:type="dxa"/>
             <w:tcBorders>
               <w:top w:val="nil"/>
               <w:left w:val="nil"/>
@@ -6816,7 +6819,7 @@
         </w:trPr>
         <w:tc>
           <w:tcPr>
-            <w:tcW w:w="968" w:type="dxa"/>
+            <w:tcW w:w="1176" w:type="dxa"/>
             <w:tcBorders>
               <w:top w:val="nil"/>
               <w:left w:val="nil"/>
@@ -6932,7 +6935,7 @@
         </w:tc>
         <w:tc>
           <w:tcPr>
-            <w:tcW w:w="1380" w:type="dxa"/>
+            <w:tcW w:w="1430" w:type="dxa"/>
             <w:tcBorders>
               <w:top w:val="nil"/>
               <w:left w:val="nil"/>
@@ -7024,7 +7027,7 @@
         </w:trPr>
         <w:tc>
           <w:tcPr>
-            <w:tcW w:w="968" w:type="dxa"/>
+            <w:tcW w:w="1176" w:type="dxa"/>
             <w:tcBorders>
               <w:top w:val="nil"/>
               <w:left w:val="nil"/>
@@ -7140,7 +7143,7 @@
         </w:tc>
         <w:tc>
           <w:tcPr>
-            <w:tcW w:w="1380" w:type="dxa"/>
+            <w:tcW w:w="1430" w:type="dxa"/>
             <w:tcBorders>
               <w:top w:val="nil"/>
               <w:left w:val="nil"/>
@@ -7232,7 +7235,7 @@
         </w:trPr>
         <w:tc>
           <w:tcPr>
-            <w:tcW w:w="968" w:type="dxa"/>
+            <w:tcW w:w="1176" w:type="dxa"/>
             <w:tcBorders>
               <w:top w:val="nil"/>
               <w:left w:val="nil"/>
@@ -7348,7 +7351,7 @@
         </w:tc>
         <w:tc>
           <w:tcPr>
-            <w:tcW w:w="1380" w:type="dxa"/>
+            <w:tcW w:w="1430" w:type="dxa"/>
             <w:tcBorders>
               <w:top w:val="nil"/>
               <w:left w:val="nil"/>
@@ -7440,7 +7443,7 @@
         </w:trPr>
         <w:tc>
           <w:tcPr>
-            <w:tcW w:w="968" w:type="dxa"/>
+            <w:tcW w:w="1176" w:type="dxa"/>
             <w:tcBorders>
               <w:top w:val="nil"/>
               <w:left w:val="nil"/>
@@ -7556,7 +7559,7 @@
         </w:tc>
         <w:tc>
           <w:tcPr>
-            <w:tcW w:w="1380" w:type="dxa"/>
+            <w:tcW w:w="1430" w:type="dxa"/>
             <w:tcBorders>
               <w:top w:val="nil"/>
               <w:left w:val="nil"/>
@@ -7648,7 +7651,7 @@
         </w:trPr>
         <w:tc>
           <w:tcPr>
-            <w:tcW w:w="968" w:type="dxa"/>
+            <w:tcW w:w="1176" w:type="dxa"/>
             <w:tcBorders>
               <w:top w:val="nil"/>
               <w:left w:val="nil"/>
@@ -7764,7 +7767,7 @@
         </w:tc>
         <w:tc>
           <w:tcPr>
-            <w:tcW w:w="1380" w:type="dxa"/>
+            <w:tcW w:w="1430" w:type="dxa"/>
             <w:tcBorders>
               <w:top w:val="nil"/>
               <w:left w:val="nil"/>
@@ -7856,7 +7859,7 @@
         </w:trPr>
         <w:tc>
           <w:tcPr>
-            <w:tcW w:w="968" w:type="dxa"/>
+            <w:tcW w:w="1176" w:type="dxa"/>
             <w:tcBorders>
               <w:top w:val="nil"/>
               <w:left w:val="nil"/>
@@ -7972,7 +7975,7 @@
         </w:tc>
         <w:tc>
           <w:tcPr>
-            <w:tcW w:w="1380" w:type="dxa"/>
+            <w:tcW w:w="1430" w:type="dxa"/>
             <w:tcBorders>
               <w:top w:val="nil"/>
               <w:left w:val="nil"/>
@@ -8064,7 +8067,7 @@
         </w:trPr>
         <w:tc>
           <w:tcPr>
-            <w:tcW w:w="968" w:type="dxa"/>
+            <w:tcW w:w="1176" w:type="dxa"/>
             <w:tcBorders>
               <w:top w:val="nil"/>
               <w:left w:val="nil"/>
@@ -8180,7 +8183,7 @@
         </w:tc>
         <w:tc>
           <w:tcPr>
-            <w:tcW w:w="1380" w:type="dxa"/>
+            <w:tcW w:w="1430" w:type="dxa"/>
             <w:tcBorders>
               <w:top w:val="nil"/>
               <w:left w:val="nil"/>
@@ -8272,7 +8275,7 @@
         </w:trPr>
         <w:tc>
           <w:tcPr>
-            <w:tcW w:w="968" w:type="dxa"/>
+            <w:tcW w:w="1176" w:type="dxa"/>
             <w:tcBorders>
               <w:top w:val="nil"/>
               <w:left w:val="nil"/>
@@ -8388,7 +8391,7 @@
         </w:tc>
         <w:tc>
           <w:tcPr>
-            <w:tcW w:w="1380" w:type="dxa"/>
+            <w:tcW w:w="1430" w:type="dxa"/>
             <w:tcBorders>
               <w:top w:val="nil"/>
               <w:left w:val="nil"/>
@@ -8458,6 +8461,248 @@
             <w:vAlign w:val="bottom"/>
             <w:hideMark/>
           </w:tcPr>
+          <w:p>
+            <w:pPr>
+              <w:suppressAutoHyphens w:val="0"/>
+              <w:spacing w:after="0" w:line="240" w:lineRule="auto"/>
+              <w:rPr>
+                <w:rFonts w:ascii="Times New Roman" w:eastAsia="Times New Roman" w:hAnsi="Times New Roman" w:cs="Times New Roman"/>
+                <w:kern w:val="0"/>
+                <w:sz w:val="20"/>
+                <w:szCs w:val="20"/>
+                <w:lang w:val="en-US"/>
+                <w14:ligatures w14:val="none"/>
+              </w:rPr>
+            </w:pPr>
+          </w:p>
+        </w:tc>
+      </w:tr>
+    </w:tbl>
+    <w:p>
+      <w:r>
+        <w:br w:type="page"/>
+      </w:r>
+    </w:p>
+    <w:tbl>
+      <w:tblPr>
+        <w:tblW w:w="10526" w:type="dxa"/>
+        <w:tblLook w:val="04A0" w:firstRow="1" w:lastRow="0" w:firstColumn="1" w:lastColumn="0" w:noHBand="0" w:noVBand="1"/>
+      </w:tblPr>
+      <w:tblGrid>
+        <w:gridCol w:w="1176"/>
+        <w:gridCol w:w="1940"/>
+        <w:gridCol w:w="1500"/>
+        <w:gridCol w:w="2020"/>
+        <w:gridCol w:w="1430"/>
+        <w:gridCol w:w="1500"/>
+        <w:gridCol w:w="960"/>
+      </w:tblGrid>
+      <w:tr>
+        <w:trPr>
+          <w:trHeight w:val="300"/>
+        </w:trPr>
+        <w:tc>
+          <w:tcPr>
+            <w:tcW w:w="1176" w:type="dxa"/>
+            <w:tcBorders>
+              <w:top w:val="nil"/>
+              <w:left w:val="nil"/>
+              <w:bottom w:val="nil"/>
+              <w:right w:val="nil"/>
+            </w:tcBorders>
+            <w:shd w:val="clear" w:color="auto" w:fill="auto"/>
+            <w:noWrap/>
+            <w:vAlign w:val="bottom"/>
+            <w:hideMark/>
+          </w:tcPr>
+          <w:p>
+            <w:pPr>
+              <w:suppressAutoHyphens w:val="0"/>
+              <w:spacing w:after="0" w:line="240" w:lineRule="auto"/>
+              <w:rPr>
+                <w:rFonts w:ascii="Times New Roman" w:eastAsia="Times New Roman" w:hAnsi="Times New Roman" w:cs="Times New Roman"/>
+                <w:kern w:val="0"/>
+                <w:sz w:val="20"/>
+                <w:szCs w:val="20"/>
+                <w:lang w:val="en-US"/>
+                <w14:ligatures w14:val="none"/>
+              </w:rPr>
+            </w:pPr>
+          </w:p>
+        </w:tc>
+        <w:tc>
+          <w:tcPr>
+            <w:tcW w:w="1940" w:type="dxa"/>
+            <w:tcBorders>
+              <w:top w:val="nil"/>
+              <w:left w:val="nil"/>
+              <w:bottom w:val="nil"/>
+              <w:right w:val="nil"/>
+            </w:tcBorders>
+            <w:shd w:val="clear" w:color="auto" w:fill="auto"/>
+            <w:noWrap/>
+            <w:vAlign w:val="bottom"/>
+            <w:hideMark/>
+          </w:tcPr>
+          <w:p>
+            <w:pPr>
+              <w:suppressAutoHyphens w:val="0"/>
+              <w:spacing w:after="0" w:line="240" w:lineRule="auto"/>
+              <w:rPr>
+                <w:rFonts w:ascii="Times New Roman" w:eastAsia="Times New Roman" w:hAnsi="Times New Roman" w:cs="Times New Roman"/>
+                <w:kern w:val="0"/>
+                <w:sz w:val="20"/>
+                <w:szCs w:val="20"/>
+                <w:lang w:val="en-US"/>
+                <w14:ligatures w14:val="none"/>
+              </w:rPr>
+            </w:pPr>
+          </w:p>
+        </w:tc>
+        <w:tc>
+          <w:tcPr>
+            <w:tcW w:w="1500" w:type="dxa"/>
+            <w:tcBorders>
+              <w:top w:val="nil"/>
+              <w:left w:val="nil"/>
+              <w:bottom w:val="nil"/>
+              <w:right w:val="nil"/>
+            </w:tcBorders>
+            <w:shd w:val="clear" w:color="auto" w:fill="auto"/>
+            <w:noWrap/>
+            <w:vAlign w:val="bottom"/>
+            <w:hideMark/>
+          </w:tcPr>
+          <w:p>
+            <w:pPr>
+              <w:suppressAutoHyphens w:val="0"/>
+              <w:spacing w:after="0" w:line="240" w:lineRule="auto"/>
+              <w:rPr>
+                <w:rFonts w:ascii="Times New Roman" w:eastAsia="Times New Roman" w:hAnsi="Times New Roman" w:cs="Times New Roman"/>
+                <w:kern w:val="0"/>
+                <w:sz w:val="20"/>
+                <w:szCs w:val="20"/>
+                <w:lang w:val="en-US"/>
+                <w14:ligatures w14:val="none"/>
+              </w:rPr>
+            </w:pPr>
+          </w:p>
+        </w:tc>
+        <w:tc>
+          <w:tcPr>
+            <w:tcW w:w="2020" w:type="dxa"/>
+            <w:tcBorders>
+              <w:top w:val="nil"/>
+              <w:left w:val="nil"/>
+              <w:bottom w:val="nil"/>
+              <w:right w:val="nil"/>
+            </w:tcBorders>
+            <w:shd w:val="clear" w:color="auto" w:fill="auto"/>
+            <w:noWrap/>
+            <w:vAlign w:val="bottom"/>
+            <w:hideMark/>
+          </w:tcPr>
+          <w:p>
+            <w:pPr>
+              <w:suppressAutoHyphens w:val="0"/>
+              <w:spacing w:after="0" w:line="240" w:lineRule="auto"/>
+              <w:rPr>
+                <w:rFonts w:ascii="Times New Roman" w:eastAsia="Times New Roman" w:hAnsi="Times New Roman" w:cs="Times New Roman"/>
+                <w:kern w:val="0"/>
+                <w:sz w:val="20"/>
+                <w:szCs w:val="20"/>
+                <w:lang w:val="en-US"/>
+                <w14:ligatures w14:val="none"/>
+              </w:rPr>
+            </w:pPr>
+          </w:p>
+        </w:tc>
+        <w:tc>
+          <w:tcPr>
+            <w:tcW w:w="1430" w:type="dxa"/>
+            <w:tcBorders>
+              <w:top w:val="nil"/>
+              <w:left w:val="nil"/>
+              <w:bottom w:val="nil"/>
+              <w:right w:val="nil"/>
+            </w:tcBorders>
+            <w:shd w:val="clear" w:color="auto" w:fill="auto"/>
+            <w:noWrap/>
+            <w:vAlign w:val="bottom"/>
+            <w:hideMark/>
+          </w:tcPr>
+          <w:p>
+            <w:pPr>
+              <w:suppressAutoHyphens w:val="0"/>
+              <w:spacing w:after="0" w:line="240" w:lineRule="auto"/>
+              <w:rPr>
+                <w:rFonts w:ascii="Times New Roman" w:eastAsia="Times New Roman" w:hAnsi="Times New Roman" w:cs="Times New Roman"/>
+                <w:kern w:val="0"/>
+                <w:sz w:val="20"/>
+                <w:szCs w:val="20"/>
+                <w:lang w:val="en-US"/>
+                <w14:ligatures w14:val="none"/>
+              </w:rPr>
+            </w:pPr>
+          </w:p>
+        </w:tc>
+        <w:tc>
+          <w:tcPr>
+            <w:tcW w:w="1500" w:type="dxa"/>
+            <w:tcBorders>
+              <w:top w:val="nil"/>
+              <w:left w:val="nil"/>
+              <w:bottom w:val="nil"/>
+              <w:right w:val="nil"/>
+            </w:tcBorders>
+            <w:shd w:val="clear" w:color="auto" w:fill="auto"/>
+            <w:noWrap/>
+            <w:vAlign w:val="bottom"/>
+            <w:hideMark/>
+          </w:tcPr>
+          <w:p>
+            <w:pPr>
+              <w:suppressAutoHyphens w:val="0"/>
+              <w:spacing w:after="0" w:line="240" w:lineRule="auto"/>
+              <w:rPr>
+                <w:rFonts w:ascii="Times New Roman" w:eastAsia="Times New Roman" w:hAnsi="Times New Roman" w:cs="Times New Roman"/>
+                <w:kern w:val="0"/>
+                <w:sz w:val="20"/>
+                <w:szCs w:val="20"/>
+                <w:lang w:val="en-US"/>
+                <w14:ligatures w14:val="none"/>
+              </w:rPr>
+            </w:pPr>
+          </w:p>
+        </w:tc>
+        <w:tc>
+          <w:tcPr>
+            <w:tcW w:w="960" w:type="dxa"/>
+            <w:tcBorders>
+              <w:top w:val="nil"/>
+              <w:left w:val="nil"/>
+              <w:bottom w:val="nil"/>
+              <w:right w:val="nil"/>
+            </w:tcBorders>
+            <w:shd w:val="clear" w:color="auto" w:fill="auto"/>
+            <w:noWrap/>
+            <w:vAlign w:val="bottom"/>
+            <w:hideMark/>
+          </w:tcPr>
+          <w:p>
+            <w:pPr>
+              <w:suppressAutoHyphens w:val="0"/>
+              <w:spacing w:after="0" w:line="240" w:lineRule="auto"/>
+              <w:rPr>
+                <w:rFonts w:ascii="Times New Roman" w:eastAsia="Times New Roman" w:hAnsi="Times New Roman" w:cs="Times New Roman"/>
+                <w:kern w:val="0"/>
+                <w:sz w:val="20"/>
+                <w:szCs w:val="20"/>
+                <w:lang w:val="en-US"/>
+                <w14:ligatures w14:val="none"/>
+              </w:rPr>
+            </w:pPr>
+          </w:p>
           <w:p>
             <w:pPr>
               <w:suppressAutoHyphens w:val="0"/>
@@ -8480,7 +8725,7 @@
         </w:trPr>
         <w:tc>
           <w:tcPr>
-            <w:tcW w:w="968" w:type="dxa"/>
+            <w:tcW w:w="1176" w:type="dxa"/>
             <w:tcBorders>
               <w:top w:val="nil"/>
               <w:left w:val="nil"/>
@@ -8596,7 +8841,7 @@
         </w:tc>
         <w:tc>
           <w:tcPr>
-            <w:tcW w:w="1380" w:type="dxa"/>
+            <w:tcW w:w="1430" w:type="dxa"/>
             <w:tcBorders>
               <w:top w:val="nil"/>
               <w:left w:val="nil"/>
@@ -8688,7 +8933,7 @@
         </w:trPr>
         <w:tc>
           <w:tcPr>
-            <w:tcW w:w="968" w:type="dxa"/>
+            <w:tcW w:w="1176" w:type="dxa"/>
             <w:tcBorders>
               <w:top w:val="nil"/>
               <w:left w:val="nil"/>
@@ -8804,215 +9049,7 @@
         </w:tc>
         <w:tc>
           <w:tcPr>
-            <w:tcW w:w="1380" w:type="dxa"/>
-            <w:tcBorders>
-              <w:top w:val="nil"/>
-              <w:left w:val="nil"/>
-              <w:bottom w:val="nil"/>
-              <w:right w:val="nil"/>
-            </w:tcBorders>
-            <w:shd w:val="clear" w:color="auto" w:fill="auto"/>
-            <w:noWrap/>
-            <w:vAlign w:val="bottom"/>
-            <w:hideMark/>
-          </w:tcPr>
-          <w:p>
-            <w:pPr>
-              <w:suppressAutoHyphens w:val="0"/>
-              <w:spacing w:after="0" w:line="240" w:lineRule="auto"/>
-              <w:rPr>
-                <w:rFonts w:ascii="Times New Roman" w:eastAsia="Times New Roman" w:hAnsi="Times New Roman" w:cs="Times New Roman"/>
-                <w:kern w:val="0"/>
-                <w:sz w:val="20"/>
-                <w:szCs w:val="20"/>
-                <w:lang w:val="en-US"/>
-                <w14:ligatures w14:val="none"/>
-              </w:rPr>
-            </w:pPr>
-          </w:p>
-        </w:tc>
-        <w:tc>
-          <w:tcPr>
-            <w:tcW w:w="1500" w:type="dxa"/>
-            <w:tcBorders>
-              <w:top w:val="nil"/>
-              <w:left w:val="nil"/>
-              <w:bottom w:val="nil"/>
-              <w:right w:val="nil"/>
-            </w:tcBorders>
-            <w:shd w:val="clear" w:color="auto" w:fill="auto"/>
-            <w:noWrap/>
-            <w:vAlign w:val="bottom"/>
-            <w:hideMark/>
-          </w:tcPr>
-          <w:p>
-            <w:pPr>
-              <w:suppressAutoHyphens w:val="0"/>
-              <w:spacing w:after="0" w:line="240" w:lineRule="auto"/>
-              <w:rPr>
-                <w:rFonts w:ascii="Times New Roman" w:eastAsia="Times New Roman" w:hAnsi="Times New Roman" w:cs="Times New Roman"/>
-                <w:kern w:val="0"/>
-                <w:sz w:val="20"/>
-                <w:szCs w:val="20"/>
-                <w:lang w:val="en-US"/>
-                <w14:ligatures w14:val="none"/>
-              </w:rPr>
-            </w:pPr>
-          </w:p>
-        </w:tc>
-        <w:tc>
-          <w:tcPr>
-            <w:tcW w:w="960" w:type="dxa"/>
-            <w:tcBorders>
-              <w:top w:val="nil"/>
-              <w:left w:val="nil"/>
-              <w:bottom w:val="nil"/>
-              <w:right w:val="nil"/>
-            </w:tcBorders>
-            <w:shd w:val="clear" w:color="auto" w:fill="auto"/>
-            <w:noWrap/>
-            <w:vAlign w:val="bottom"/>
-            <w:hideMark/>
-          </w:tcPr>
-          <w:p>
-            <w:pPr>
-              <w:suppressAutoHyphens w:val="0"/>
-              <w:spacing w:after="0" w:line="240" w:lineRule="auto"/>
-              <w:rPr>
-                <w:rFonts w:ascii="Times New Roman" w:eastAsia="Times New Roman" w:hAnsi="Times New Roman" w:cs="Times New Roman"/>
-                <w:kern w:val="0"/>
-                <w:sz w:val="20"/>
-                <w:szCs w:val="20"/>
-                <w:lang w:val="en-US"/>
-                <w14:ligatures w14:val="none"/>
-              </w:rPr>
-            </w:pPr>
-          </w:p>
-        </w:tc>
-      </w:tr>
-      <w:tr>
-        <w:trPr>
-          <w:trHeight w:val="300"/>
-        </w:trPr>
-        <w:tc>
-          <w:tcPr>
-            <w:tcW w:w="968" w:type="dxa"/>
-            <w:tcBorders>
-              <w:top w:val="nil"/>
-              <w:left w:val="nil"/>
-              <w:bottom w:val="nil"/>
-              <w:right w:val="nil"/>
-            </w:tcBorders>
-            <w:shd w:val="clear" w:color="auto" w:fill="auto"/>
-            <w:noWrap/>
-            <w:vAlign w:val="bottom"/>
-            <w:hideMark/>
-          </w:tcPr>
-          <w:p>
-            <w:pPr>
-              <w:suppressAutoHyphens w:val="0"/>
-              <w:spacing w:after="0" w:line="240" w:lineRule="auto"/>
-              <w:rPr>
-                <w:rFonts w:ascii="Times New Roman" w:eastAsia="Times New Roman" w:hAnsi="Times New Roman" w:cs="Times New Roman"/>
-                <w:kern w:val="0"/>
-                <w:sz w:val="20"/>
-                <w:szCs w:val="20"/>
-                <w:lang w:val="en-US"/>
-                <w14:ligatures w14:val="none"/>
-              </w:rPr>
-            </w:pPr>
-          </w:p>
-        </w:tc>
-        <w:tc>
-          <w:tcPr>
-            <w:tcW w:w="1940" w:type="dxa"/>
-            <w:tcBorders>
-              <w:top w:val="nil"/>
-              <w:left w:val="nil"/>
-              <w:bottom w:val="nil"/>
-              <w:right w:val="nil"/>
-            </w:tcBorders>
-            <w:shd w:val="clear" w:color="auto" w:fill="auto"/>
-            <w:noWrap/>
-            <w:vAlign w:val="bottom"/>
-            <w:hideMark/>
-          </w:tcPr>
-          <w:p>
-            <w:pPr>
-              <w:suppressAutoHyphens w:val="0"/>
-              <w:spacing w:after="0" w:line="240" w:lineRule="auto"/>
-              <w:rPr>
-                <w:rFonts w:ascii="Times New Roman" w:eastAsia="Times New Roman" w:hAnsi="Times New Roman" w:cs="Times New Roman"/>
-                <w:kern w:val="0"/>
-                <w:sz w:val="20"/>
-                <w:szCs w:val="20"/>
-                <w:lang w:val="en-US"/>
-                <w14:ligatures w14:val="none"/>
-              </w:rPr>
-            </w:pPr>
-          </w:p>
-        </w:tc>
-        <w:tc>
-          <w:tcPr>
-            <w:tcW w:w="1500" w:type="dxa"/>
-            <w:tcBorders>
-              <w:top w:val="nil"/>
-              <w:left w:val="nil"/>
-              <w:bottom w:val="nil"/>
-              <w:right w:val="nil"/>
-            </w:tcBorders>
-            <w:shd w:val="clear" w:color="auto" w:fill="auto"/>
-            <w:noWrap/>
-            <w:vAlign w:val="bottom"/>
-            <w:hideMark/>
-          </w:tcPr>
-          <w:p>
-            <w:pPr>
-              <w:suppressAutoHyphens w:val="0"/>
-              <w:spacing w:after="0" w:line="240" w:lineRule="auto"/>
-              <w:rPr>
-                <w:rFonts w:ascii="Times New Roman" w:eastAsia="Times New Roman" w:hAnsi="Times New Roman" w:cs="Times New Roman"/>
-                <w:kern w:val="0"/>
-                <w:sz w:val="20"/>
-                <w:szCs w:val="20"/>
-                <w:lang w:val="en-US"/>
-                <w14:ligatures w14:val="none"/>
-              </w:rPr>
-            </w:pPr>
-          </w:p>
-        </w:tc>
-        <w:tc>
-          <w:tcPr>
-            <w:tcW w:w="2020" w:type="dxa"/>
-            <w:tcBorders>
-              <w:top w:val="nil"/>
-              <w:left w:val="nil"/>
-              <w:bottom w:val="nil"/>
-              <w:right w:val="nil"/>
-            </w:tcBorders>
-            <w:shd w:val="clear" w:color="auto" w:fill="auto"/>
-            <w:noWrap/>
-            <w:vAlign w:val="bottom"/>
-            <w:hideMark/>
-          </w:tcPr>
-          <w:p>
-            <w:pPr>
-              <w:suppressAutoHyphens w:val="0"/>
-              <w:spacing w:after="0" w:line="240" w:lineRule="auto"/>
-              <w:rPr>
-                <w:rFonts w:ascii="Times New Roman" w:eastAsia="Times New Roman" w:hAnsi="Times New Roman" w:cs="Times New Roman"/>
-                <w:kern w:val="0"/>
-                <w:sz w:val="20"/>
-                <w:szCs w:val="20"/>
-                <w:lang w:val="en-US"/>
-                <w14:ligatures w14:val="none"/>
-              </w:rPr>
-            </w:pPr>
-          </w:p>
-        </w:tc>
-        <w:tc>
-          <w:tcPr>
-            <w:tcW w:w="1380" w:type="dxa"/>
+            <w:tcW w:w="1430" w:type="dxa"/>
             <w:tcBorders>
               <w:top w:val="nil"/>
               <w:left w:val="nil"/>
@@ -9105,8 +9142,89 @@
           <w:rFonts w:ascii="Times New Roman" w:hAnsi="Times New Roman" w:cs="Times New Roman"/>
           <w:sz w:val="28"/>
           <w:szCs w:val="28"/>
+          <w:lang w:val="en-US"/>
         </w:rPr>
       </w:pPr>
+      <w:r>
+        <w:rPr>
+          <w:rFonts w:ascii="Times New Roman" w:hAnsi="Times New Roman" w:cs="Times New Roman"/>
+          <w:sz w:val="28"/>
+          <w:szCs w:val="28"/>
+        </w:rPr>
+        <w:t xml:space="preserve">Пример </w:t>
+      </w:r>
+      <w:r>
+        <w:rPr>
+          <w:rFonts w:ascii="Times New Roman" w:hAnsi="Times New Roman" w:cs="Times New Roman"/>
+          <w:sz w:val="28"/>
+          <w:szCs w:val="28"/>
+          <w:lang w:val="en-US"/>
+        </w:rPr>
+        <w:t>Microsoft Project:</w:t>
+      </w:r>
+    </w:p>
+    <w:p>
+      <w:pPr>
+        <w:rPr>
+          <w:rFonts w:ascii="Times New Roman" w:hAnsi="Times New Roman" w:cs="Times New Roman"/>
+          <w:sz w:val="28"/>
+          <w:szCs w:val="28"/>
+          <w:lang w:val="en-US"/>
+        </w:rPr>
+      </w:pPr>
+      <w:r>
+        <w:rPr>
+          <w:noProof/>
+        </w:rPr>
+        <w:drawing>
+          <wp:inline distT="0" distB="0" distL="0" distR="0" wp14:anchorId="30EEDAD4" wp14:editId="7E4BA513">
+            <wp:extent cx="6858000" cy="2735580"/>
+            <wp:effectExtent l="0" t="0" r="0" b="7620"/>
+            <wp:docPr id="1" name="Picture 1"/>
+            <wp:cNvGraphicFramePr>
+              <a:graphicFrameLocks xmlns:a="http://schemas.openxmlformats.org/drawingml/2006/main" noChangeAspect="1"/>
+            </wp:cNvGraphicFramePr>
+            <a:graphic xmlns:a="http://schemas.openxmlformats.org/drawingml/2006/main">
+              <a:graphicData uri="http://schemas.openxmlformats.org/drawingml/2006/picture">
+                <pic:pic xmlns:pic="http://schemas.openxmlformats.org/drawingml/2006/picture">
+                  <pic:nvPicPr>
+                    <pic:cNvPr id="0" name="Picture 1"/>
+                    <pic:cNvPicPr>
+                      <a:picLocks noChangeAspect="1" noChangeArrowheads="1"/>
+                    </pic:cNvPicPr>
+                  </pic:nvPicPr>
+                  <pic:blipFill>
+                    <a:blip r:embed="rId8">
+                      <a:extLst>
+                        <a:ext uri="{28A0092B-C50C-407E-A947-70E740481C1C}">
+                          <a14:useLocalDpi xmlns:a14="http://schemas.microsoft.com/office/drawing/2010/main" val="0"/>
+                        </a:ext>
+                      </a:extLst>
+                    </a:blip>
+                    <a:srcRect/>
+                    <a:stretch>
+                      <a:fillRect/>
+                    </a:stretch>
+                  </pic:blipFill>
+                  <pic:spPr bwMode="auto">
+                    <a:xfrm>
+                      <a:off x="0" y="0"/>
+                      <a:ext cx="6858000" cy="2735580"/>
+                    </a:xfrm>
+                    <a:prstGeom prst="rect">
+                      <a:avLst/>
+                    </a:prstGeom>
+                    <a:noFill/>
+                    <a:ln>
+                      <a:noFill/>
+                    </a:ln>
+                  </pic:spPr>
+                </pic:pic>
+              </a:graphicData>
+            </a:graphic>
+          </wp:inline>
+        </w:drawing>
+      </w:r>
     </w:p>
     <w:sectPr>
       <w:pgSz w:w="12240" w:h="15840"/>
@@ -9120,7 +9238,7 @@
 </file>
 
 <file path=word/numbering.xml><?xml version="1.0" encoding="utf-8"?>
-<w:numbering xmlns:wpc="http://schemas.microsoft.com/office/word/2010/wordprocessingCanvas" xmlns:cx="http://schemas.microsoft.com/office/drawing/2014/chartex" xmlns:cx1="http://schemas.microsoft.com/office/drawing/2015/9/8/chartex" xmlns:cx2="http://schemas.microsoft.com/office/drawing/2015/10/21/chartex" xmlns:cx3="http://schemas.microsoft.com/office/drawing/2016/5/9/chartex" xmlns:cx4="http://schemas.microsoft.com/office/drawing/2016/5/10/chartex" xmlns:cx5="http://schemas.microsoft.com/office/drawing/2016/5/11/chartex" xmlns:cx6="http://schemas.microsoft.com/office/drawing/2016/5/12/chartex" xmlns:cx7="http://schemas.microsoft.com/office/drawing/2016/5/13/chartex" xmlns:cx8="http://schemas.microsoft.com/office/drawing/2016/5/14/chartex" xmlns:mc="http://schemas.openxmlformats.org/markup-compatibility/2006" xmlns:aink="http://schemas.microsoft.com/office/drawing/2016/ink" xmlns:am3d="http://schemas.microsoft.com/office/drawing/2017/model3d" xmlns:o="urn:schemas-microsoft-com:office:office" xmlns:oel="http://schemas.microsoft.com/office/2019/extlst" xmlns:r="http://schemas.openxmlformats.org/officeDocument/2006/relationships" xmlns:m="http://schemas.openxmlformats.org/officeDocument/2006/math" xmlns:v="urn:schemas-microsoft-com:vml" xmlns:wp14="http://schemas.microsoft.com/office/word/2010/wordprocessingDrawing" xmlns:wp="http://schemas.openxmlformats.org/drawingml/2006/wordprocessingDrawing" xmlns:w10="urn:schemas-microsoft-com:office:word" xmlns:w="http://schemas.openxmlformats.org/wordprocessingml/2006/main" xmlns:w14="http://schemas.microsoft.com/office/word/2010/wordml" xmlns:w15="http://schemas.microsoft.com/office/word/2012/wordml" xmlns:w16cex="http://schemas.microsoft.com/office/word/2018/wordml/cex" xmlns:w16cid="http://schemas.microsoft.com/office/word/2016/wordml/cid" xmlns:w16="http://schemas.microsoft.com/office/word/2018/wordml" xmlns:w16sdtdh="http://schemas.microsoft.com/office/word/2020/wordml/sdtdatahash" xmlns:w16se="http://schemas.microsoft.com/office/word/2015/wordml/symex" xmlns:wpg="http://schemas.microsoft.com/office/word/2010/wordprocessingGroup" xmlns:wpi="http://schemas.microsoft.com/office/word/2010/wordprocessingInk" xmlns:wne="http://schemas.microsoft.com/office/word/2006/wordml" xmlns:wps="http://schemas.microsoft.com/office/word/2010/wordprocessingShape" mc:Ignorable="w14 w15 w16se w16cid w16 w16cex w16sdtdh wp14">
+<w:numbering xmlns:wpc="http://schemas.microsoft.com/office/word/2010/wordprocessingCanvas" xmlns:cx="http://schemas.microsoft.com/office/drawing/2014/chartex" xmlns:cx1="http://schemas.microsoft.com/office/drawing/2015/9/8/chartex" xmlns:cx2="http://schemas.microsoft.com/office/drawing/2015/10/21/chartex" xmlns:cx3="http://schemas.microsoft.com/office/drawing/2016/5/9/chartex" xmlns:cx4="http://schemas.microsoft.com/office/drawing/2016/5/10/chartex" xmlns:cx5="http://schemas.microsoft.com/office/drawing/2016/5/11/chartex" xmlns:cx6="http://schemas.microsoft.com/office/drawing/2016/5/12/chartex" xmlns:cx7="http://schemas.microsoft.com/office/drawing/2016/5/13/chartex" xmlns:cx8="http://schemas.microsoft.com/office/drawing/2016/5/14/chartex" xmlns:mc="http://schemas.openxmlformats.org/markup-compatibility/2006" xmlns:aink="http://schemas.microsoft.com/office/drawing/2016/ink" xmlns:am3d="http://schemas.microsoft.com/office/drawing/2017/model3d" xmlns:o="urn:schemas-microsoft-com:office:office" xmlns:r="http://schemas.openxmlformats.org/officeDocument/2006/relationships" xmlns:m="http://schemas.openxmlformats.org/officeDocument/2006/math" xmlns:v="urn:schemas-microsoft-com:vml" xmlns:wp14="http://schemas.microsoft.com/office/word/2010/wordprocessingDrawing" xmlns:wp="http://schemas.openxmlformats.org/drawingml/2006/wordprocessingDrawing" xmlns:w10="urn:schemas-microsoft-com:office:word" xmlns:w="http://schemas.openxmlformats.org/wordprocessingml/2006/main" xmlns:w14="http://schemas.microsoft.com/office/word/2010/wordml" xmlns:w15="http://schemas.microsoft.com/office/word/2012/wordml" xmlns:w16cex="http://schemas.microsoft.com/office/word/2018/wordml/cex" xmlns:w16cid="http://schemas.microsoft.com/office/word/2016/wordml/cid" xmlns:w16="http://schemas.microsoft.com/office/word/2018/wordml" xmlns:w16sdtdh="http://schemas.microsoft.com/office/word/2020/wordml/sdtdatahash" xmlns:w16se="http://schemas.microsoft.com/office/word/2015/wordml/symex" xmlns:wpg="http://schemas.microsoft.com/office/word/2010/wordprocessingGroup" xmlns:wpi="http://schemas.microsoft.com/office/word/2010/wordprocessingInk" xmlns:wne="http://schemas.microsoft.com/office/word/2006/wordml" xmlns:wps="http://schemas.microsoft.com/office/word/2010/wordprocessingShape" mc:Ignorable="w14 w15 w16se w16cid w16 w16cex w16sdtdh wp14">
   <w:abstractNum w:abstractNumId="0" w15:restartNumberingAfterBreak="0">
     <w:nsid w:val="08F01B58"/>
     <w:multiLevelType w:val="multilevel"/>
@@ -10173,28 +10291,28 @@
       </w:rPr>
     </w:lvl>
   </w:abstractNum>
-  <w:num w:numId="1" w16cid:durableId="1524854671">
+  <w:num w:numId="1">
     <w:abstractNumId w:val="0"/>
   </w:num>
-  <w:num w:numId="2" w16cid:durableId="749043607">
+  <w:num w:numId="2">
     <w:abstractNumId w:val="1"/>
   </w:num>
-  <w:num w:numId="3" w16cid:durableId="1736581518">
+  <w:num w:numId="3">
     <w:abstractNumId w:val="5"/>
   </w:num>
-  <w:num w:numId="4" w16cid:durableId="1642079419">
+  <w:num w:numId="4">
     <w:abstractNumId w:val="4"/>
   </w:num>
-  <w:num w:numId="5" w16cid:durableId="1310130879">
+  <w:num w:numId="5">
     <w:abstractNumId w:val="3"/>
   </w:num>
-  <w:num w:numId="6" w16cid:durableId="817645338">
+  <w:num w:numId="6">
     <w:abstractNumId w:val="2"/>
   </w:num>
-  <w:num w:numId="7" w16cid:durableId="840851336">
+  <w:num w:numId="7">
     <w:abstractNumId w:val="6"/>
   </w:num>
-  <w:num w:numId="8" w16cid:durableId="36707299">
+  <w:num w:numId="8">
     <w:abstractNumId w:val="7"/>
   </w:num>
 </w:numbering>

</xml_diff>